<commit_message>
Updates now that CDC moratorium ends July 31
</commit_message>
<xml_diff>
--- a/docassemble/LRFGuideMe/data/templates/Eviction_Had_hearing_and_lost_and_not_served.docx
+++ b/docassemble/LRFGuideMe/data/templates/Eviction_Had_hearing_and_lost_and_not_served.docx
@@ -22,6 +22,9 @@
     <w:p>
       <w:pPr>
         <w:pStyle w:val="Heading2"/>
+        <w:rPr>
+          <w:rFonts w:hint="eastAsia"/>
+        </w:rPr>
       </w:pPr>
       <w:r>
         <w:rPr>
@@ -128,6 +131,9 @@
     <w:p>
       <w:pPr>
         <w:pStyle w:val="Heading3"/>
+        <w:rPr>
+          <w:rFonts w:hint="eastAsia"/>
+        </w:rPr>
       </w:pPr>
       <w:r>
         <w:lastRenderedPageBreak/>
@@ -170,6 +176,9 @@
     <w:p>
       <w:pPr>
         <w:pStyle w:val="Heading3"/>
+        <w:rPr>
+          <w:rFonts w:hint="eastAsia"/>
+        </w:rPr>
       </w:pPr>
       <w:r>
         <w:t xml:space="preserve">Ask the </w:t>
@@ -269,7 +278,7 @@
         </w:numPr>
         <w:textAlignment w:val="baseline"/>
         <w:rPr>
-          <w:rFonts w:cs="Liberation Sans"/>
+          <w:rFonts w:cs="Liberation Sans" w:hint="eastAsia"/>
           <w:color w:val="000000"/>
         </w:rPr>
       </w:pPr>
@@ -284,7 +293,7 @@
         </w:numPr>
         <w:textAlignment w:val="baseline"/>
         <w:rPr>
-          <w:rFonts w:cs="Liberation Sans"/>
+          <w:rFonts w:cs="Liberation Sans" w:hint="eastAsia"/>
           <w:color w:val="000000"/>
         </w:rPr>
       </w:pPr>
@@ -299,10 +308,18 @@
         </w:numPr>
         <w:textAlignment w:val="baseline"/>
         <w:rPr>
+          <w:rFonts w:cs="Liberation Sans" w:hint="eastAsia"/>
+          <w:color w:val="000000"/>
+        </w:rPr>
+      </w:pPr>
+      <w:r>
+        <w:rPr>
           <w:rFonts w:cs="Liberation Sans"/>
           <w:color w:val="000000"/>
         </w:rPr>
-      </w:pPr>
+        <w:lastRenderedPageBreak/>
+        <w:t>Y</w:t>
+      </w:r>
       <w:bookmarkStart w:id="0" w:name="_GoBack"/>
       <w:bookmarkEnd w:id="0"/>
       <w:r>
@@ -310,8 +327,7 @@
           <w:rFonts w:cs="Liberation Sans"/>
           <w:color w:val="000000"/>
         </w:rPr>
-        <w:lastRenderedPageBreak/>
-        <w:t>Until June 30, 2021, you may be eligible to stop an eviction where your landlord is asking for back rent</w:t>
+        <w:t>ou may be eligible to stop an eviction where your landlord is asking for back rent</w:t>
       </w:r>
     </w:p>
     <w:p>
@@ -475,6 +491,9 @@
     <w:p>
       <w:pPr>
         <w:pStyle w:val="Heading3"/>
+        <w:rPr>
+          <w:rFonts w:hint="eastAsia"/>
+        </w:rPr>
       </w:pPr>
       <w:r>
         <w:lastRenderedPageBreak/>

</xml_diff>